<commit_message>
Add lessons 2-3 and essay My relatives
</commit_message>
<xml_diff>
--- a/Pre Intermediate 1.docx
+++ b/Pre Intermediate 1.docx
@@ -1147,12 +1147,1915 @@
     </w:p>
     <w:p>
       <w:r>
-        <w:t xml:space="preserve">Write 6 sentences with each </w:t>
+        <w:t>Write 6 sentences with each small word.</w:t>
+      </w:r>
+    </w:p>
+    <w:p>
+      <w:r>
+        <w:br w:type="page"/>
+      </w:r>
+    </w:p>
+    <w:p>
+      <w:pPr>
+        <w:pStyle w:val="Title"/>
+        <w:jc w:val="center"/>
+      </w:pPr>
+      <w:r>
+        <w:t>Lesson 2</w:t>
+      </w:r>
+    </w:p>
+    <w:p>
+      <w:pPr>
+        <w:pStyle w:val="Title"/>
+        <w:jc w:val="center"/>
+      </w:pPr>
+      <w:r>
+        <w:t>Small Words</w:t>
+      </w:r>
+    </w:p>
+    <w:p>
+      <w:pPr>
+        <w:rPr>
+          <w:lang w:val="ru-RU"/>
+        </w:rPr>
+      </w:pPr>
+      <w:r>
+        <w:t xml:space="preserve">a/an – </w:t>
+      </w:r>
+      <w:r>
+        <w:rPr>
+          <w:lang w:val="ru-RU"/>
+        </w:rPr>
+        <w:t>один, какой то</w:t>
+      </w:r>
+    </w:p>
+    <w:p>
+      <w:r>
+        <w:t>Examples:</w:t>
+      </w:r>
+    </w:p>
+    <w:p>
+      <w:r>
+        <w:t>This is a tree.</w:t>
+      </w:r>
+    </w:p>
+    <w:p>
+      <w:r>
+        <w:t>I need a bicycle.</w:t>
+      </w:r>
+    </w:p>
+    <w:p>
+      <w:r>
+        <w:t>There is an air conditioner in the classroom.</w:t>
+      </w:r>
+    </w:p>
+    <w:p/>
+    <w:p>
+      <w:r>
+        <w:t xml:space="preserve">The – </w:t>
+      </w:r>
+      <w:r>
+        <w:rPr>
+          <w:lang w:val="ru-RU"/>
+        </w:rPr>
+        <w:t>конкретный</w:t>
+      </w:r>
+    </w:p>
+    <w:p>
+      <w:r>
+        <w:t>Examples:</w:t>
+      </w:r>
+    </w:p>
+    <w:p>
+      <w:r>
+        <w:t>The tree is very tall.</w:t>
+      </w:r>
+    </w:p>
+    <w:p>
+      <w:r>
+        <w:t>The tress in the park are very tall.</w:t>
+      </w:r>
+    </w:p>
+    <w:p>
+      <w:r>
+        <w:t>Where is the oil? The oil is on that shelf.</w:t>
+      </w:r>
+    </w:p>
+    <w:p/>
+    <w:p>
+      <w:pPr>
+        <w:rPr>
+          <w:lang w:val="ru-RU"/>
+        </w:rPr>
+      </w:pPr>
+      <w:r>
+        <w:t xml:space="preserve">O – </w:t>
+      </w:r>
+      <w:r>
+        <w:rPr>
+          <w:lang w:val="ru-RU"/>
+        </w:rPr>
+        <w:t>любой в множественном числе, с неисчисляемыми.</w:t>
+      </w:r>
+    </w:p>
+    <w:p>
+      <w:r>
+        <w:t>Examples:</w:t>
+      </w:r>
+    </w:p>
+    <w:p>
+      <w:r>
+        <w:t>There are trees in the park</w:t>
+      </w:r>
+    </w:p>
+    <w:p>
+      <w:r>
+        <w:t>I use when I cook.</w:t>
+      </w:r>
+    </w:p>
+    <w:p>
+      <w:r>
+        <w:t>Children ask questions.</w:t>
+      </w:r>
+    </w:p>
+    <w:p/>
+    <w:p>
+      <w:pPr>
+        <w:pStyle w:val="Title"/>
+        <w:jc w:val="center"/>
+      </w:pPr>
+      <w:r>
+        <w:t>Word List</w:t>
+      </w:r>
+    </w:p>
+    <w:p>
+      <w:pPr>
+        <w:pStyle w:val="Title"/>
+        <w:jc w:val="center"/>
+      </w:pPr>
+      <w:r>
+        <w:t>Relatives</w:t>
+      </w:r>
+    </w:p>
+    <w:p>
+      <w:pPr>
+        <w:rPr>
+          <w:lang w:val="ru-RU"/>
+        </w:rPr>
+      </w:pPr>
+      <w:r>
+        <w:t>Grandparents</w:t>
+      </w:r>
+      <w:r>
+        <w:t xml:space="preserve"> – </w:t>
+      </w:r>
+      <w:proofErr w:type="spellStart"/>
+      <w:r>
+        <w:rPr>
+          <w:lang w:val="ru-RU"/>
+        </w:rPr>
+        <w:t>пра</w:t>
+      </w:r>
+      <w:proofErr w:type="spellEnd"/>
+      <w:r>
+        <w:rPr>
+          <w:lang w:val="ru-RU"/>
+        </w:rPr>
+        <w:t xml:space="preserve"> родители</w:t>
+      </w:r>
+    </w:p>
+    <w:p>
+      <w:r>
+        <w:t>Grandchildren</w:t>
+      </w:r>
+      <w:r>
+        <w:t xml:space="preserve"> – </w:t>
+      </w:r>
+      <w:proofErr w:type="spellStart"/>
+      <w:r>
+        <w:t>внуки</w:t>
+      </w:r>
+      <w:proofErr w:type="spellEnd"/>
+    </w:p>
+    <w:p>
+      <w:pPr>
+        <w:rPr>
+          <w:lang w:val="ru-RU"/>
+        </w:rPr>
+      </w:pPr>
+      <w:r>
+        <w:t>Stepmother</w:t>
+      </w:r>
+      <w:r>
+        <w:t xml:space="preserve"> – </w:t>
+      </w:r>
+      <w:r>
+        <w:rPr>
+          <w:lang w:val="ru-RU"/>
+        </w:rPr>
+        <w:t>мачеха</w:t>
+      </w:r>
+    </w:p>
+    <w:p>
+      <w:pPr>
+        <w:rPr>
+          <w:lang w:val="ru-RU"/>
+        </w:rPr>
+      </w:pPr>
+      <w:r>
+        <w:t xml:space="preserve">Stepfather – </w:t>
+      </w:r>
+      <w:r>
+        <w:rPr>
+          <w:lang w:val="ru-RU"/>
+        </w:rPr>
+        <w:t>отчем</w:t>
+      </w:r>
+    </w:p>
+    <w:p>
+      <w:pPr>
+        <w:rPr>
+          <w:lang w:val="ru-RU"/>
+        </w:rPr>
+      </w:pPr>
+      <w:r>
+        <w:t xml:space="preserve">Stepchild – </w:t>
+      </w:r>
+      <w:r>
+        <w:rPr>
+          <w:lang w:val="ru-RU"/>
+        </w:rPr>
+        <w:t>не родной ребенок</w:t>
+      </w:r>
+    </w:p>
+    <w:p>
+      <w:pPr>
+        <w:rPr>
+          <w:lang w:val="ru-RU"/>
+        </w:rPr>
+      </w:pPr>
+      <w:r>
+        <w:t xml:space="preserve">Stepbrother – </w:t>
+      </w:r>
+      <w:r>
+        <w:rPr>
+          <w:lang w:val="ru-RU"/>
+        </w:rPr>
+        <w:t>сводный брат</w:t>
+      </w:r>
+    </w:p>
+    <w:p>
+      <w:pPr>
+        <w:rPr>
+          <w:lang w:val="ru-RU"/>
+        </w:rPr>
+      </w:pPr>
+      <w:r>
+        <w:t xml:space="preserve">Mother-in-law – </w:t>
+      </w:r>
+      <w:r>
+        <w:rPr>
+          <w:lang w:val="ru-RU"/>
+        </w:rPr>
+        <w:t>теща/свекровь</w:t>
+      </w:r>
+    </w:p>
+    <w:p>
+      <w:r>
+        <w:t xml:space="preserve">Father-in-law – </w:t>
+      </w:r>
+      <w:proofErr w:type="spellStart"/>
+      <w:r>
+        <w:t>тесть</w:t>
+      </w:r>
+      <w:proofErr w:type="spellEnd"/>
+      <w:r>
+        <w:t>/</w:t>
+      </w:r>
+      <w:proofErr w:type="spellStart"/>
+      <w:r>
+        <w:t>свекр</w:t>
+      </w:r>
+      <w:proofErr w:type="spellEnd"/>
+    </w:p>
+    <w:p>
+      <w:pPr>
+        <w:rPr>
+          <w:lang w:val="ru-RU"/>
+        </w:rPr>
+      </w:pPr>
+      <w:r>
+        <w:t xml:space="preserve">Daughter-in-law – </w:t>
+      </w:r>
+      <w:r>
+        <w:rPr>
+          <w:lang w:val="ru-RU"/>
+        </w:rPr>
+        <w:t>невестка</w:t>
+      </w:r>
+    </w:p>
+    <w:p>
+      <w:pPr>
+        <w:rPr>
+          <w:lang w:val="ru-RU"/>
+        </w:rPr>
+      </w:pPr>
+      <w:r>
+        <w:t xml:space="preserve">Son-in-law - </w:t>
+      </w:r>
+      <w:r>
+        <w:rPr>
+          <w:lang w:val="ru-RU"/>
+        </w:rPr>
+        <w:t>зять</w:t>
+      </w:r>
+    </w:p>
+    <w:p>
+      <w:pPr>
+        <w:rPr>
+          <w:lang w:val="ru-RU"/>
+        </w:rPr>
+      </w:pPr>
+      <w:r>
+        <w:t xml:space="preserve">Nephew – </w:t>
+      </w:r>
+      <w:r>
+        <w:rPr>
+          <w:lang w:val="ru-RU"/>
+        </w:rPr>
+        <w:t>племянник</w:t>
+      </w:r>
+    </w:p>
+    <w:p>
+      <w:pPr>
+        <w:rPr>
+          <w:lang w:val="ru-RU"/>
+        </w:rPr>
+      </w:pPr>
+      <w:r>
+        <w:t xml:space="preserve">Niece </w:t>
+      </w:r>
+      <w:r>
+        <w:t>–</w:t>
+      </w:r>
+      <w:r>
+        <w:t xml:space="preserve"> </w:t>
+      </w:r>
+      <w:r>
+        <w:rPr>
+          <w:lang w:val="ru-RU"/>
+        </w:rPr>
+        <w:t>племянница</w:t>
+      </w:r>
+    </w:p>
+    <w:p>
+      <w:r>
+        <w:t>Cousin</w:t>
+      </w:r>
+      <w:r>
+        <w:t xml:space="preserve"> -  </w:t>
+      </w:r>
+      <w:proofErr w:type="spellStart"/>
+      <w:r>
+        <w:t>двоюродный</w:t>
+      </w:r>
+      <w:proofErr w:type="spellEnd"/>
+      <w:r>
+        <w:t xml:space="preserve"> </w:t>
+      </w:r>
+      <w:proofErr w:type="spellStart"/>
+      <w:r>
+        <w:t>брат</w:t>
+      </w:r>
+      <w:proofErr w:type="spellEnd"/>
+      <w:r>
+        <w:t>/</w:t>
+      </w:r>
+      <w:proofErr w:type="spellStart"/>
+      <w:r>
+        <w:t>сестра</w:t>
+      </w:r>
+      <w:proofErr w:type="spellEnd"/>
+    </w:p>
+    <w:p>
+      <w:r>
+        <w:t>Uncle</w:t>
+      </w:r>
+      <w:r>
+        <w:t xml:space="preserve"> - </w:t>
+      </w:r>
+      <w:proofErr w:type="spellStart"/>
+      <w:r>
+        <w:t>дядя</w:t>
+      </w:r>
+      <w:proofErr w:type="spellEnd"/>
+    </w:p>
+    <w:p>
+      <w:r>
+        <w:t>Husband</w:t>
+      </w:r>
+      <w:r>
+        <w:t xml:space="preserve"> - </w:t>
+      </w:r>
+      <w:proofErr w:type="spellStart"/>
+      <w:r>
+        <w:t>муж</w:t>
+      </w:r>
+      <w:proofErr w:type="spellEnd"/>
+    </w:p>
+    <w:p>
+      <w:r>
+        <w:t>Wife</w:t>
+      </w:r>
+      <w:r>
+        <w:t xml:space="preserve"> (wives) – </w:t>
+      </w:r>
+      <w:proofErr w:type="spellStart"/>
+      <w:r>
+        <w:t>жена</w:t>
+      </w:r>
+      <w:proofErr w:type="spellEnd"/>
+    </w:p>
+    <w:p>
+      <w:pPr>
+        <w:rPr>
+          <w:lang w:val="ru-RU"/>
+        </w:rPr>
+      </w:pPr>
+      <w:r>
+        <w:t>Married</w:t>
+      </w:r>
+      <w:r>
+        <w:t xml:space="preserve"> – </w:t>
+      </w:r>
+      <w:r>
+        <w:rPr>
+          <w:lang w:val="ru-RU"/>
+        </w:rPr>
+        <w:t>женатый/замужняя</w:t>
+      </w:r>
+    </w:p>
+    <w:p>
+      <w:r>
+        <w:t>Single</w:t>
+      </w:r>
+      <w:r>
+        <w:t xml:space="preserve"> – </w:t>
+      </w:r>
+      <w:proofErr w:type="spellStart"/>
+      <w:r>
+        <w:t>одинокий</w:t>
+      </w:r>
+      <w:proofErr w:type="spellEnd"/>
+    </w:p>
+    <w:p>
+      <w:pPr>
+        <w:rPr>
+          <w:lang w:val="ru-RU"/>
+        </w:rPr>
+      </w:pPr>
+      <w:r>
+        <w:t>Divorces</w:t>
+      </w:r>
+      <w:r>
+        <w:t xml:space="preserve"> – </w:t>
+      </w:r>
+      <w:r>
+        <w:rPr>
+          <w:lang w:val="ru-RU"/>
+        </w:rPr>
+        <w:t>разведенный</w:t>
+      </w:r>
+    </w:p>
+    <w:p>
+      <w:r>
+        <w:t>Mom</w:t>
+      </w:r>
+      <w:r>
+        <w:t xml:space="preserve"> – </w:t>
+      </w:r>
+      <w:proofErr w:type="spellStart"/>
+      <w:r>
+        <w:t>разговорная</w:t>
+      </w:r>
+      <w:proofErr w:type="spellEnd"/>
+      <w:r>
+        <w:t xml:space="preserve"> </w:t>
+      </w:r>
+      <w:proofErr w:type="spellStart"/>
+      <w:r>
+        <w:t>форма</w:t>
+      </w:r>
+      <w:proofErr w:type="spellEnd"/>
+      <w:r>
+        <w:t xml:space="preserve"> </w:t>
+      </w:r>
+      <w:proofErr w:type="spellStart"/>
+      <w:r>
+        <w:t>мама</w:t>
+      </w:r>
+      <w:proofErr w:type="spellEnd"/>
+    </w:p>
+    <w:p>
+      <w:pPr>
+        <w:rPr>
+          <w:lang w:val="ru-RU"/>
+        </w:rPr>
+      </w:pPr>
+      <w:r>
+        <w:t>Mommy</w:t>
+      </w:r>
+      <w:r>
+        <w:t xml:space="preserve"> - </w:t>
+      </w:r>
+      <w:r>
+        <w:rPr>
+          <w:lang w:val="ru-RU"/>
+        </w:rPr>
+        <w:t>мама</w:t>
+      </w:r>
+    </w:p>
+    <w:p>
+      <w:r>
+        <w:t>Dad</w:t>
+      </w:r>
+      <w:r>
+        <w:t xml:space="preserve"> – </w:t>
+      </w:r>
+      <w:proofErr w:type="spellStart"/>
+      <w:r>
+        <w:t>папа</w:t>
+      </w:r>
+      <w:proofErr w:type="spellEnd"/>
+    </w:p>
+    <w:p>
+      <w:r>
+        <w:t>Aunty</w:t>
+      </w:r>
+      <w:r>
+        <w:t xml:space="preserve"> – </w:t>
+      </w:r>
+      <w:proofErr w:type="spellStart"/>
+      <w:r>
+        <w:t>тетка</w:t>
+      </w:r>
+      <w:proofErr w:type="spellEnd"/>
+    </w:p>
+    <w:p>
+      <w:r>
+        <w:t>Grandpa</w:t>
+      </w:r>
+      <w:r>
+        <w:t xml:space="preserve"> - </w:t>
+      </w:r>
+      <w:proofErr w:type="spellStart"/>
+      <w:r>
+        <w:t>дед</w:t>
+      </w:r>
+      <w:proofErr w:type="spellEnd"/>
+    </w:p>
+    <w:p>
+      <w:pPr>
+        <w:rPr>
+          <w:lang w:val="ru-RU"/>
+        </w:rPr>
+      </w:pPr>
+      <w:r>
+        <w:t>Granny</w:t>
+      </w:r>
+      <w:r>
+        <w:t xml:space="preserve"> </w:t>
+      </w:r>
+      <w:r>
+        <w:t>–</w:t>
+      </w:r>
+      <w:r>
+        <w:t xml:space="preserve"> </w:t>
+      </w:r>
+      <w:proofErr w:type="spellStart"/>
+      <w:r>
+        <w:t>бабушка</w:t>
+      </w:r>
+      <w:proofErr w:type="spellEnd"/>
+    </w:p>
+    <w:p>
+      <w:pPr>
+        <w:rPr>
+          <w:lang w:val="ru-RU"/>
+        </w:rPr>
+      </w:pPr>
+    </w:p>
+    <w:p>
+      <w:pPr>
+        <w:pStyle w:val="Title"/>
+        <w:jc w:val="center"/>
+      </w:pPr>
+      <w:r>
+        <w:t>Small Word</w:t>
+      </w:r>
+    </w:p>
+    <w:p>
+      <w:pPr>
+        <w:rPr>
+          <w:lang w:val="ru-RU"/>
+        </w:rPr>
+      </w:pPr>
+      <w:r>
+        <w:t xml:space="preserve">Maybe/perhaps – </w:t>
+      </w:r>
+      <w:r>
+        <w:rPr>
+          <w:lang w:val="ru-RU"/>
+        </w:rPr>
+        <w:t>что то может случиться, но вы не уверены</w:t>
+      </w:r>
+    </w:p>
+    <w:p>
+      <w:r>
+        <w:t>Examples:</w:t>
+      </w:r>
+    </w:p>
+    <w:p>
+      <w:r>
+        <w:t>Maybe I will go to the cinema.</w:t>
+      </w:r>
+    </w:p>
+    <w:p>
+      <w:r>
+        <w:t>Perhaps she wants to go to the pub.</w:t>
+      </w:r>
+    </w:p>
+    <w:p>
+      <w:r>
+        <w:t>Maybe she is his aunt, but I am not sure.</w:t>
+      </w:r>
+    </w:p>
+    <w:p>
+      <w:r>
+        <w:t>Perhaps this is our new teacher, but we are not sure.</w:t>
+      </w:r>
+    </w:p>
+    <w:p/>
+    <w:p>
+      <w:pPr>
+        <w:pStyle w:val="Title"/>
+        <w:jc w:val="center"/>
+      </w:pPr>
+      <w:r>
+        <w:t>Sentence Pattern</w:t>
+      </w:r>
+    </w:p>
+    <w:p>
+      <w:pPr>
+        <w:rPr>
+          <w:lang w:val="ru-RU"/>
+        </w:rPr>
+      </w:pPr>
+      <w:r>
+        <w:rPr>
+          <w:highlight w:val="green"/>
+        </w:rPr>
+        <w:t xml:space="preserve">Which </w:t>
+      </w:r>
+      <w:r>
+        <w:rPr>
+          <w:highlight w:val="green"/>
+          <w:lang w:val="ru-RU"/>
+        </w:rPr>
+        <w:t>используется когда есть что то на выбор</w:t>
+      </w:r>
+    </w:p>
+    <w:p>
+      <w:r>
+        <w:t>Examples:</w:t>
+      </w:r>
+    </w:p>
+    <w:p>
+      <w:pPr>
+        <w:rPr>
+          <w:lang w:val="ru-RU"/>
+        </w:rPr>
+      </w:pPr>
+      <w:r>
+        <w:t xml:space="preserve">Which </w:t>
+      </w:r>
+      <w:r>
+        <w:t>book do you need? –</w:t>
+      </w:r>
+      <w:r>
+        <w:rPr>
+          <w:lang w:val="ru-RU"/>
+        </w:rPr>
+        <w:t xml:space="preserve"> Какая книжка тебе нужна?</w:t>
+      </w:r>
+    </w:p>
+    <w:p>
+      <w:r>
+        <w:t xml:space="preserve">I need this one. – </w:t>
+      </w:r>
+      <w:proofErr w:type="spellStart"/>
+      <w:r>
+        <w:t>Мне</w:t>
+      </w:r>
+      <w:proofErr w:type="spellEnd"/>
+      <w:r>
+        <w:t xml:space="preserve"> </w:t>
+      </w:r>
+      <w:proofErr w:type="spellStart"/>
+      <w:r>
+        <w:t>нужна</w:t>
+      </w:r>
+      <w:proofErr w:type="spellEnd"/>
+      <w:r>
+        <w:t xml:space="preserve"> </w:t>
+      </w:r>
+      <w:proofErr w:type="spellStart"/>
+      <w:r>
+        <w:t>эта</w:t>
+      </w:r>
+      <w:proofErr w:type="spellEnd"/>
+      <w:r>
+        <w:t>.</w:t>
+      </w:r>
+    </w:p>
+    <w:p>
+      <w:r>
+        <w:t xml:space="preserve">Which dress does she want? - </w:t>
+      </w:r>
+      <w:proofErr w:type="spellStart"/>
+      <w:r>
+        <w:t>Какое</w:t>
+      </w:r>
+      <w:proofErr w:type="spellEnd"/>
+      <w:r>
+        <w:t xml:space="preserve"> </w:t>
+      </w:r>
+      <w:proofErr w:type="spellStart"/>
+      <w:r>
+        <w:t>платье</w:t>
+      </w:r>
+      <w:proofErr w:type="spellEnd"/>
+      <w:r>
+        <w:t xml:space="preserve"> </w:t>
+      </w:r>
+      <w:proofErr w:type="spellStart"/>
+      <w:r>
+        <w:t>она</w:t>
+      </w:r>
+      <w:proofErr w:type="spellEnd"/>
+      <w:r>
+        <w:t xml:space="preserve"> </w:t>
+      </w:r>
+      <w:proofErr w:type="spellStart"/>
+      <w:r>
+        <w:t>хочет</w:t>
+      </w:r>
+      <w:proofErr w:type="spellEnd"/>
+      <w:r>
+        <w:t>?</w:t>
+      </w:r>
+    </w:p>
+    <w:p>
+      <w:r>
+        <w:t xml:space="preserve">She wants the red one. – </w:t>
+      </w:r>
+      <w:proofErr w:type="spellStart"/>
+      <w:r>
+        <w:t>Она</w:t>
+      </w:r>
+      <w:proofErr w:type="spellEnd"/>
+      <w:r>
+        <w:t xml:space="preserve"> </w:t>
+      </w:r>
+      <w:proofErr w:type="spellStart"/>
+      <w:r>
+        <w:t>хочет</w:t>
+      </w:r>
+      <w:proofErr w:type="spellEnd"/>
+      <w:r>
+        <w:t xml:space="preserve"> </w:t>
+      </w:r>
+      <w:proofErr w:type="spellStart"/>
+      <w:r>
+        <w:t>красное</w:t>
+      </w:r>
+      <w:proofErr w:type="spellEnd"/>
+      <w:r>
+        <w:t xml:space="preserve"> </w:t>
+      </w:r>
+      <w:proofErr w:type="spellStart"/>
+      <w:r>
+        <w:t>платье</w:t>
+      </w:r>
+      <w:proofErr w:type="spellEnd"/>
+      <w:r>
+        <w:t>.</w:t>
+      </w:r>
+    </w:p>
+    <w:p/>
+    <w:p>
+      <w:r>
+        <w:t>Which ____ do you need/want/like?</w:t>
+      </w:r>
+    </w:p>
+    <w:p>
+      <w:r>
+        <w:t>I need/want/like this one/that one/ the ____ one.</w:t>
+      </w:r>
+    </w:p>
+    <w:p/>
+    <w:p>
+      <w:r>
+        <w:t>Which present do you want?</w:t>
+      </w:r>
+    </w:p>
+    <w:p>
+      <w:r>
+        <w:t>I want the big one.</w:t>
+      </w:r>
+    </w:p>
+    <w:p/>
+    <w:p>
+      <w:r>
+        <w:t>Which ____ does she want/need/like?</w:t>
+      </w:r>
+    </w:p>
+    <w:p>
+      <w:r>
+        <w:t>She likes/needs/wants this one/that one/the ____ one.</w:t>
+      </w:r>
+    </w:p>
+    <w:p>
+      <w:r>
+        <w:br w:type="page"/>
+      </w:r>
+    </w:p>
+    <w:p>
+      <w:pPr>
+        <w:pStyle w:val="Title"/>
+        <w:jc w:val="center"/>
+      </w:pPr>
+      <w:r>
+        <w:t>Lesson 3</w:t>
+      </w:r>
+    </w:p>
+    <w:p>
+      <w:pPr>
+        <w:pStyle w:val="Title"/>
+        <w:jc w:val="center"/>
+      </w:pPr>
+      <w:r>
+        <w:t>Word list</w:t>
+      </w:r>
+    </w:p>
+    <w:p>
+      <w:pPr>
+        <w:pStyle w:val="Title"/>
+        <w:jc w:val="center"/>
+      </w:pPr>
+      <w:r>
+        <w:t>Time</w:t>
+      </w:r>
+    </w:p>
+    <w:p>
+      <w:r>
+        <w:t xml:space="preserve">At noon </w:t>
+      </w:r>
+      <w:r>
+        <w:t xml:space="preserve">- </w:t>
+      </w:r>
+      <w:r>
+        <w:t>12:00</w:t>
+      </w:r>
+    </w:p>
+    <w:p>
+      <w:r>
+        <w:t xml:space="preserve">At midnight </w:t>
+      </w:r>
+      <w:r>
+        <w:t xml:space="preserve">- </w:t>
+      </w:r>
+      <w:r>
+        <w:t>24:00</w:t>
+      </w:r>
+    </w:p>
+    <w:p>
+      <w:pPr>
+        <w:rPr>
+          <w:lang w:val="ru-RU"/>
+        </w:rPr>
+      </w:pPr>
+      <w:r>
+        <w:t xml:space="preserve">At lunchtime – </w:t>
+      </w:r>
+      <w:r>
+        <w:rPr>
+          <w:lang w:val="ru-RU"/>
+        </w:rPr>
+        <w:t xml:space="preserve">в </w:t>
+      </w:r>
+      <w:proofErr w:type="spellStart"/>
+      <w:r>
+        <w:rPr>
+          <w:lang w:val="ru-RU"/>
+        </w:rPr>
+        <w:t>обеднее</w:t>
+      </w:r>
+      <w:proofErr w:type="spellEnd"/>
+      <w:r>
+        <w:rPr>
+          <w:lang w:val="ru-RU"/>
+        </w:rPr>
+        <w:t xml:space="preserve"> время</w:t>
+      </w:r>
+    </w:p>
+    <w:p>
+      <w:r>
+        <w:t xml:space="preserve">At present – </w:t>
+      </w:r>
+      <w:proofErr w:type="spellStart"/>
+      <w:r>
+        <w:t>сейчас</w:t>
+      </w:r>
+      <w:proofErr w:type="spellEnd"/>
+    </w:p>
+    <w:p>
+      <w:r>
+        <w:t xml:space="preserve">At 1 o’clock – в </w:t>
+      </w:r>
+      <w:proofErr w:type="spellStart"/>
+      <w:r>
+        <w:t>час</w:t>
+      </w:r>
+      <w:proofErr w:type="spellEnd"/>
+    </w:p>
+    <w:p>
+      <w:r>
+        <w:t xml:space="preserve">At the weekend – </w:t>
+      </w:r>
+      <w:proofErr w:type="spellStart"/>
+      <w:r>
+        <w:t>на</w:t>
+      </w:r>
+      <w:proofErr w:type="spellEnd"/>
+      <w:r>
+        <w:t xml:space="preserve"> </w:t>
+      </w:r>
+      <w:proofErr w:type="spellStart"/>
+      <w:r>
+        <w:t>выходном</w:t>
+      </w:r>
+      <w:proofErr w:type="spellEnd"/>
+    </w:p>
+    <w:p/>
+    <w:p>
+      <w:r>
+        <w:t xml:space="preserve">On Monday – в </w:t>
+      </w:r>
+      <w:proofErr w:type="spellStart"/>
+      <w:r>
+        <w:t>понедельник</w:t>
+      </w:r>
+      <w:proofErr w:type="spellEnd"/>
+    </w:p>
+    <w:p>
+      <w:r>
+        <w:t xml:space="preserve">On Fridays – в </w:t>
+      </w:r>
+      <w:proofErr w:type="spellStart"/>
+      <w:r>
+        <w:t>пятницы</w:t>
+      </w:r>
+      <w:proofErr w:type="spellEnd"/>
+    </w:p>
+    <w:p>
+      <w:r>
+        <w:t xml:space="preserve">On my birthday – </w:t>
+      </w:r>
+      <w:proofErr w:type="spellStart"/>
+      <w:r>
+        <w:t>на</w:t>
+      </w:r>
+      <w:proofErr w:type="spellEnd"/>
+      <w:r>
+        <w:t xml:space="preserve"> </w:t>
+      </w:r>
+      <w:proofErr w:type="spellStart"/>
+      <w:r>
+        <w:t>мое</w:t>
+      </w:r>
+      <w:proofErr w:type="spellEnd"/>
+      <w:r>
+        <w:t xml:space="preserve"> </w:t>
+      </w:r>
+      <w:proofErr w:type="spellStart"/>
+      <w:r>
+        <w:t>день</w:t>
+      </w:r>
+      <w:proofErr w:type="spellEnd"/>
+      <w:r>
+        <w:t xml:space="preserve"> </w:t>
+      </w:r>
+      <w:proofErr w:type="spellStart"/>
+      <w:r>
+        <w:t>рождение</w:t>
+      </w:r>
+      <w:proofErr w:type="spellEnd"/>
+    </w:p>
+    <w:p>
+      <w:r>
+        <w:t xml:space="preserve">On Monday evenings – </w:t>
+      </w:r>
+      <w:proofErr w:type="spellStart"/>
+      <w:r>
+        <w:t>по</w:t>
+      </w:r>
+      <w:proofErr w:type="spellEnd"/>
+      <w:r>
+        <w:t xml:space="preserve"> </w:t>
+      </w:r>
+      <w:proofErr w:type="spellStart"/>
+      <w:r>
+        <w:t>вечерам</w:t>
+      </w:r>
+      <w:proofErr w:type="spellEnd"/>
+      <w:r>
+        <w:t xml:space="preserve"> </w:t>
+      </w:r>
+      <w:proofErr w:type="spellStart"/>
+      <w:r>
+        <w:t>понедельников</w:t>
+      </w:r>
+      <w:proofErr w:type="spellEnd"/>
+    </w:p>
+    <w:p>
+      <w:r>
+        <w:t>On weekends</w:t>
+      </w:r>
+    </w:p>
+    <w:p/>
+    <w:p>
+      <w:r>
+        <w:t>In January</w:t>
+      </w:r>
+    </w:p>
+    <w:p>
+      <w:pPr>
+        <w:rPr>
+          <w:lang w:val="ru-RU"/>
+        </w:rPr>
+      </w:pPr>
+      <w:r>
+        <w:t xml:space="preserve">In winter – </w:t>
+      </w:r>
+      <w:proofErr w:type="spellStart"/>
+      <w:r>
+        <w:t>зимой</w:t>
+      </w:r>
+      <w:proofErr w:type="spellEnd"/>
+      <w:r>
+        <w:t xml:space="preserve"> </w:t>
+      </w:r>
+    </w:p>
+    <w:p>
+      <w:r>
+        <w:t xml:space="preserve">In the morning(s) - </w:t>
+      </w:r>
+      <w:proofErr w:type="spellStart"/>
+      <w:r>
+        <w:t>утром</w:t>
+      </w:r>
+      <w:proofErr w:type="spellEnd"/>
+    </w:p>
+    <w:p>
+      <w:pPr>
+        <w:rPr>
+          <w:lang w:val="ru-RU"/>
+        </w:rPr>
+      </w:pPr>
+      <w:r>
+        <w:t>In the evening</w:t>
+      </w:r>
+      <w:r>
+        <w:rPr>
+          <w:lang w:val="ru-RU"/>
+        </w:rPr>
+        <w:t>(s) – вечером</w:t>
+      </w:r>
+    </w:p>
+    <w:p>
+      <w:r>
+        <w:t xml:space="preserve">In the afternoon(s) – в </w:t>
+      </w:r>
+      <w:proofErr w:type="spellStart"/>
+      <w:r>
+        <w:t>обед</w:t>
+      </w:r>
+      <w:proofErr w:type="spellEnd"/>
+    </w:p>
+    <w:p>
+      <w:r>
+        <w:t xml:space="preserve">In the past – в </w:t>
+      </w:r>
+      <w:proofErr w:type="spellStart"/>
+      <w:r>
+        <w:t>прошлом</w:t>
+      </w:r>
+      <w:proofErr w:type="spellEnd"/>
+    </w:p>
+    <w:p>
+      <w:r>
+        <w:t xml:space="preserve">In the future – в </w:t>
+      </w:r>
+      <w:proofErr w:type="spellStart"/>
+      <w:r>
+        <w:t>будущем</w:t>
+      </w:r>
+      <w:proofErr w:type="spellEnd"/>
+    </w:p>
+    <w:p>
+      <w:r>
+        <w:t xml:space="preserve">In 2 days – </w:t>
+      </w:r>
+      <w:proofErr w:type="spellStart"/>
+      <w:r>
+        <w:t>через</w:t>
+      </w:r>
+      <w:proofErr w:type="spellEnd"/>
+      <w:r>
+        <w:t xml:space="preserve"> 2 </w:t>
+      </w:r>
+      <w:proofErr w:type="spellStart"/>
+      <w:r>
+        <w:t>дня</w:t>
+      </w:r>
+      <w:proofErr w:type="spellEnd"/>
+    </w:p>
+    <w:p/>
+    <w:p>
+      <w:pPr>
+        <w:rPr>
+          <w:lang w:val="ru-RU"/>
+        </w:rPr>
+      </w:pPr>
+      <w:r>
+        <w:t xml:space="preserve">Every day – </w:t>
+      </w:r>
+      <w:r>
+        <w:rPr>
+          <w:lang w:val="ru-RU"/>
+        </w:rPr>
+        <w:t>каждый день</w:t>
+      </w:r>
+    </w:p>
+    <w:p>
+      <w:r>
+        <w:t xml:space="preserve">Once a day – </w:t>
+      </w:r>
+      <w:proofErr w:type="spellStart"/>
+      <w:r>
+        <w:t>раз</w:t>
+      </w:r>
+      <w:proofErr w:type="spellEnd"/>
+      <w:r>
+        <w:t xml:space="preserve"> в </w:t>
+      </w:r>
+      <w:proofErr w:type="spellStart"/>
+      <w:r>
+        <w:t>день</w:t>
+      </w:r>
+      <w:proofErr w:type="spellEnd"/>
+    </w:p>
+    <w:p>
+      <w:r>
+        <w:t xml:space="preserve">Twice a day – </w:t>
+      </w:r>
+      <w:proofErr w:type="spellStart"/>
+      <w:r>
+        <w:t>дважды</w:t>
+      </w:r>
+      <w:proofErr w:type="spellEnd"/>
+      <w:r>
+        <w:t xml:space="preserve"> в </w:t>
+      </w:r>
+      <w:proofErr w:type="spellStart"/>
+      <w:r>
+        <w:t>день</w:t>
+      </w:r>
+      <w:proofErr w:type="spellEnd"/>
+    </w:p>
+    <w:p>
+      <w:r>
+        <w:t xml:space="preserve">3 times a day – </w:t>
+      </w:r>
+      <w:proofErr w:type="spellStart"/>
+      <w:r>
+        <w:t>трижды</w:t>
+      </w:r>
+      <w:proofErr w:type="spellEnd"/>
+      <w:r>
+        <w:t xml:space="preserve"> в </w:t>
+      </w:r>
+      <w:proofErr w:type="spellStart"/>
+      <w:r>
+        <w:t>день</w:t>
+      </w:r>
+      <w:proofErr w:type="spellEnd"/>
+    </w:p>
+    <w:p>
+      <w:r>
+        <w:t xml:space="preserve">once every 2 days – </w:t>
+      </w:r>
+      <w:proofErr w:type="spellStart"/>
+      <w:r>
+        <w:t>раз</w:t>
+      </w:r>
+      <w:proofErr w:type="spellEnd"/>
+      <w:r>
+        <w:t xml:space="preserve"> в </w:t>
+      </w:r>
+      <w:proofErr w:type="spellStart"/>
+      <w:r>
+        <w:t>два</w:t>
+      </w:r>
+      <w:proofErr w:type="spellEnd"/>
+      <w:r>
+        <w:t xml:space="preserve"> </w:t>
+      </w:r>
+      <w:proofErr w:type="spellStart"/>
+      <w:r>
+        <w:t>дня</w:t>
+      </w:r>
+      <w:proofErr w:type="spellEnd"/>
+    </w:p>
+    <w:p/>
+    <w:p>
+      <w:pPr>
+        <w:pStyle w:val="Title"/>
+        <w:jc w:val="center"/>
+      </w:pPr>
+      <w:r>
+        <w:t>Sentence pattern</w:t>
+      </w:r>
+    </w:p>
+    <w:p>
+      <w:r>
+        <w:t>Examples:</w:t>
+      </w:r>
+    </w:p>
+    <w:p>
+      <w:r>
+        <w:t>Which flowers do you need? – I need these.</w:t>
+      </w:r>
+    </w:p>
+    <w:p>
+      <w:r>
+        <w:t>Which cookies does she like? – She likes the chocolate ones.</w:t>
+      </w:r>
+    </w:p>
+    <w:p/>
+    <w:p>
+      <w:r>
+        <w:t xml:space="preserve">Which ____s </w:t>
+      </w:r>
+      <w:proofErr w:type="gramStart"/>
+      <w:r>
+        <w:t>do</w:t>
+      </w:r>
+      <w:proofErr w:type="gramEnd"/>
+      <w:r>
+        <w:t xml:space="preserve"> you like/want/need?</w:t>
+      </w:r>
+    </w:p>
+    <w:p>
+      <w:r>
+        <w:t>I like/want/need these/those/the ____ ones.</w:t>
+      </w:r>
+    </w:p>
+    <w:p/>
+    <w:p>
+      <w:r>
+        <w:t>Which ____s does she like/need/want?</w:t>
+      </w:r>
+    </w:p>
+    <w:p>
+      <w:r>
+        <w:t>She likes/wants/needs these/those/the ____ ones.</w:t>
+      </w:r>
+    </w:p>
+    <w:p/>
+    <w:p>
+      <w:r>
+        <w:t>Which cars do you want? I want the red ones.</w:t>
+      </w:r>
+    </w:p>
+    <w:p>
+      <w:pPr>
+        <w:rPr>
+          <w:lang w:val="ru-RU"/>
+        </w:rPr>
+      </w:pPr>
+      <w:r>
+        <w:t>Which chairs does she need? She needs the gray ones.</w:t>
+      </w:r>
+    </w:p>
+    <w:p>
+      <w:pPr>
+        <w:rPr>
+          <w:lang w:val="ru-RU"/>
+        </w:rPr>
+      </w:pPr>
+    </w:p>
+    <w:p>
+      <w:pPr>
+        <w:pStyle w:val="Title"/>
+        <w:jc w:val="center"/>
+      </w:pPr>
+      <w:r>
+        <w:t>Word List</w:t>
+      </w:r>
+    </w:p>
+    <w:p>
+      <w:pPr>
+        <w:rPr>
+          <w:lang w:val="ru-RU"/>
+        </w:rPr>
+      </w:pPr>
+      <w:r>
+        <w:t xml:space="preserve">Usually – </w:t>
+      </w:r>
+      <w:r>
+        <w:rPr>
+          <w:lang w:val="ru-RU"/>
+        </w:rPr>
+        <w:t>обычно</w:t>
+      </w:r>
+    </w:p>
+    <w:p>
+      <w:r>
+        <w:t xml:space="preserve">Seldom – </w:t>
+      </w:r>
+      <w:proofErr w:type="spellStart"/>
+      <w:r>
+        <w:t>редко</w:t>
+      </w:r>
+      <w:proofErr w:type="spellEnd"/>
+    </w:p>
+    <w:p>
+      <w:pPr>
+        <w:rPr>
+          <w:lang w:val="ru-RU"/>
+        </w:rPr>
+      </w:pPr>
+      <w:r>
+        <w:t xml:space="preserve">Rarely – </w:t>
+      </w:r>
+      <w:r>
+        <w:rPr>
+          <w:lang w:val="ru-RU"/>
+        </w:rPr>
+        <w:t>редко (разговорный)</w:t>
+      </w:r>
+    </w:p>
+    <w:p>
+      <w:pPr>
+        <w:rPr>
+          <w:lang w:val="ru-RU"/>
+        </w:rPr>
+      </w:pPr>
+      <w:r>
+        <w:t xml:space="preserve">Often – </w:t>
+      </w:r>
+      <w:r>
+        <w:rPr>
+          <w:lang w:val="ru-RU"/>
+        </w:rPr>
+        <w:t>часто</w:t>
+      </w:r>
+    </w:p>
+    <w:p>
+      <w:r>
+        <w:t xml:space="preserve">Always – </w:t>
+      </w:r>
+      <w:proofErr w:type="spellStart"/>
+      <w:r>
+        <w:t>всегда</w:t>
+      </w:r>
+      <w:proofErr w:type="spellEnd"/>
+    </w:p>
+    <w:p>
+      <w:r>
+        <w:t xml:space="preserve">Sometimes – </w:t>
+      </w:r>
+      <w:proofErr w:type="spellStart"/>
+      <w:r>
+        <w:t>иногда</w:t>
+      </w:r>
+      <w:proofErr w:type="spellEnd"/>
+    </w:p>
+    <w:p>
+      <w:r>
+        <w:t xml:space="preserve">Never – </w:t>
+      </w:r>
+      <w:proofErr w:type="spellStart"/>
+      <w:r>
+        <w:t>никогда</w:t>
+      </w:r>
+      <w:proofErr w:type="spellEnd"/>
+    </w:p>
+    <w:p>
+      <w:r>
+        <w:t xml:space="preserve">Ever – </w:t>
+      </w:r>
+      <w:proofErr w:type="spellStart"/>
+      <w:r>
+        <w:t>когда</w:t>
+      </w:r>
+      <w:proofErr w:type="spellEnd"/>
+      <w:r>
+        <w:t xml:space="preserve"> </w:t>
+      </w:r>
+      <w:proofErr w:type="spellStart"/>
+      <w:r>
+        <w:t>нибудь</w:t>
+      </w:r>
+      <w:proofErr w:type="spellEnd"/>
+    </w:p>
+    <w:p/>
+    <w:p>
+      <w:pPr>
+        <w:pStyle w:val="Title"/>
+        <w:jc w:val="center"/>
+      </w:pPr>
+      <w:r>
+        <w:t>Sentence Pattern</w:t>
+      </w:r>
+    </w:p>
+    <w:p/>
+    <w:p>
+      <w:r>
+        <w:t>Do you ever/usually/always/sometimes/often ____?</w:t>
+      </w:r>
+    </w:p>
+    <w:p>
+      <w:r>
+        <w:t>Yes, I always/sometimes/often ____.</w:t>
+      </w:r>
+    </w:p>
+    <w:p>
+      <w:r>
+        <w:t>No, I seldom/never/rarely ____.</w:t>
+      </w:r>
+    </w:p>
+    <w:p/>
+    <w:p>
+      <w:r>
+        <w:t>Does she ever/usually/always/sometimes/often ____?</w:t>
+      </w:r>
+    </w:p>
+    <w:p>
+      <w:r>
+        <w:t>Yes, she always/sometimes/often ____s.</w:t>
+      </w:r>
+    </w:p>
+    <w:p>
+      <w:r>
+        <w:t>No, she seldom/never/rarely ____s.</w:t>
+      </w:r>
+    </w:p>
+    <w:p/>
+    <w:p>
+      <w:pPr>
+        <w:rPr>
+          <w:lang w:val="ru-RU"/>
+        </w:rPr>
+      </w:pPr>
+      <w:r>
+        <w:t xml:space="preserve">Do you ever ski? – </w:t>
+      </w:r>
+      <w:r>
+        <w:rPr>
+          <w:lang w:val="ru-RU"/>
+        </w:rPr>
+        <w:t xml:space="preserve">Ты когда </w:t>
+      </w:r>
+      <w:proofErr w:type="spellStart"/>
+      <w:r>
+        <w:rPr>
+          <w:lang w:val="ru-RU"/>
+        </w:rPr>
+        <w:t>нибудь</w:t>
+      </w:r>
+      <w:proofErr w:type="spellEnd"/>
+      <w:r>
+        <w:rPr>
+          <w:lang w:val="ru-RU"/>
+        </w:rPr>
+        <w:t xml:space="preserve"> катался на лыжах?</w:t>
+      </w:r>
+    </w:p>
+    <w:p>
+      <w:r>
+        <w:t xml:space="preserve">Yes, I always ski. – </w:t>
+      </w:r>
+      <w:proofErr w:type="spellStart"/>
+      <w:r>
+        <w:t>Да</w:t>
+      </w:r>
+      <w:proofErr w:type="spellEnd"/>
+      <w:r>
+        <w:t xml:space="preserve"> я </w:t>
+      </w:r>
+      <w:proofErr w:type="spellStart"/>
+      <w:r>
+        <w:t>всегда</w:t>
+      </w:r>
+      <w:proofErr w:type="spellEnd"/>
+      <w:r>
+        <w:t xml:space="preserve"> </w:t>
+      </w:r>
+      <w:proofErr w:type="spellStart"/>
+      <w:r>
+        <w:t>катаюсь</w:t>
+      </w:r>
+      <w:proofErr w:type="spellEnd"/>
+      <w:r>
+        <w:t xml:space="preserve"> </w:t>
+      </w:r>
+      <w:proofErr w:type="spellStart"/>
+      <w:r>
+        <w:t>на</w:t>
+      </w:r>
+      <w:proofErr w:type="spellEnd"/>
+      <w:r>
+        <w:t xml:space="preserve"> </w:t>
+      </w:r>
+      <w:proofErr w:type="spellStart"/>
+      <w:r>
+        <w:t>лыжах</w:t>
+      </w:r>
+      <w:proofErr w:type="spellEnd"/>
+      <w:r>
+        <w:t>.</w:t>
+      </w:r>
+    </w:p>
+    <w:p>
+      <w:r>
+        <w:t xml:space="preserve">No, I never ski. – </w:t>
+      </w:r>
+      <w:proofErr w:type="spellStart"/>
+      <w:r>
+        <w:t>Нет</w:t>
+      </w:r>
+      <w:proofErr w:type="spellEnd"/>
+      <w:r>
+        <w:t xml:space="preserve"> я </w:t>
+      </w:r>
+      <w:proofErr w:type="spellStart"/>
+      <w:r>
+        <w:t>никогда</w:t>
+      </w:r>
+      <w:proofErr w:type="spellEnd"/>
+      <w:r>
+        <w:t xml:space="preserve"> </w:t>
+      </w:r>
+      <w:proofErr w:type="spellStart"/>
+      <w:r>
+        <w:t>не</w:t>
+      </w:r>
+      <w:proofErr w:type="spellEnd"/>
+      <w:r>
+        <w:t xml:space="preserve"> </w:t>
+      </w:r>
+      <w:proofErr w:type="spellStart"/>
+      <w:r>
+        <w:t>катаюсь</w:t>
+      </w:r>
+      <w:proofErr w:type="spellEnd"/>
+      <w:r>
+        <w:t xml:space="preserve"> </w:t>
+      </w:r>
+      <w:proofErr w:type="spellStart"/>
+      <w:r>
+        <w:t>на</w:t>
+      </w:r>
+      <w:proofErr w:type="spellEnd"/>
+      <w:r>
+        <w:t xml:space="preserve"> </w:t>
+      </w:r>
+      <w:proofErr w:type="spellStart"/>
+      <w:r>
+        <w:t>лыжах</w:t>
+      </w:r>
+      <w:proofErr w:type="spellEnd"/>
+      <w:r>
+        <w:t>.</w:t>
+      </w:r>
+    </w:p>
+    <w:p/>
+    <w:p>
+      <w:pPr>
+        <w:rPr>
+          <w:lang w:val="ru-RU"/>
+        </w:rPr>
+      </w:pPr>
+      <w:r>
+        <w:t>Does she ever work? –</w:t>
+      </w:r>
+      <w:r>
+        <w:rPr>
+          <w:lang w:val="ru-RU"/>
+        </w:rPr>
+        <w:t xml:space="preserve"> Она когда то работает?</w:t>
+      </w:r>
+    </w:p>
+    <w:p>
+      <w:r>
+        <w:t xml:space="preserve">Yes, she sometimes works. – </w:t>
+      </w:r>
+      <w:proofErr w:type="spellStart"/>
+      <w:r>
+        <w:t>Да</w:t>
+      </w:r>
+      <w:proofErr w:type="spellEnd"/>
+      <w:r>
+        <w:t xml:space="preserve"> </w:t>
+      </w:r>
+      <w:proofErr w:type="spellStart"/>
+      <w:r>
+        <w:t>она</w:t>
+      </w:r>
+      <w:proofErr w:type="spellEnd"/>
+      <w:r>
+        <w:t xml:space="preserve"> </w:t>
+      </w:r>
+      <w:proofErr w:type="spellStart"/>
+      <w:r>
+        <w:t>иногда</w:t>
+      </w:r>
+      <w:proofErr w:type="spellEnd"/>
+      <w:r>
+        <w:t xml:space="preserve"> </w:t>
+      </w:r>
+      <w:proofErr w:type="spellStart"/>
+      <w:r>
+        <w:t>работает</w:t>
+      </w:r>
+      <w:proofErr w:type="spellEnd"/>
+      <w:r>
+        <w:t>.</w:t>
+      </w:r>
+    </w:p>
+    <w:p>
+      <w:pPr>
+        <w:rPr>
+          <w:lang w:val="ru-RU"/>
+        </w:rPr>
+      </w:pPr>
+      <w:r>
+        <w:t xml:space="preserve">No, she never works. – </w:t>
+      </w:r>
+      <w:proofErr w:type="spellStart"/>
+      <w:r>
+        <w:t>Нет</w:t>
+      </w:r>
+      <w:proofErr w:type="spellEnd"/>
+      <w:r>
+        <w:t xml:space="preserve"> </w:t>
+      </w:r>
+      <w:proofErr w:type="spellStart"/>
+      <w:r>
+        <w:t>она</w:t>
+      </w:r>
+      <w:proofErr w:type="spellEnd"/>
+      <w:r>
+        <w:t xml:space="preserve"> </w:t>
+      </w:r>
+      <w:proofErr w:type="spellStart"/>
+      <w:r>
+        <w:t>никогда</w:t>
+      </w:r>
+      <w:proofErr w:type="spellEnd"/>
+      <w:r>
+        <w:t xml:space="preserve"> </w:t>
+      </w:r>
+      <w:proofErr w:type="spellStart"/>
+      <w:r>
+        <w:t>не</w:t>
+      </w:r>
+      <w:proofErr w:type="spellEnd"/>
+      <w:r>
+        <w:t xml:space="preserve"> </w:t>
+      </w:r>
+      <w:proofErr w:type="spellStart"/>
+      <w:r>
+        <w:t>работает</w:t>
+      </w:r>
+      <w:proofErr w:type="spellEnd"/>
+      <w:r>
+        <w:t>.</w:t>
+      </w:r>
+    </w:p>
+    <w:p>
+      <w:pPr>
+        <w:rPr>
+          <w:lang w:val="ru-RU"/>
+        </w:rPr>
+      </w:pPr>
+    </w:p>
+    <w:p>
+      <w:pPr>
+        <w:pStyle w:val="Title"/>
+        <w:jc w:val="center"/>
+      </w:pPr>
+      <w:r>
+        <w:t>Conversation</w:t>
+      </w:r>
+    </w:p>
+    <w:p>
+      <w:r>
+        <w:t>What do you do every __</w:t>
+      </w:r>
+      <w:proofErr w:type="gramStart"/>
+      <w:r>
+        <w:rPr>
+          <w:lang w:val="ru-RU"/>
+        </w:rPr>
+        <w:t>когда?</w:t>
+      </w:r>
+      <w:r>
+        <w:t>_</w:t>
+      </w:r>
+      <w:proofErr w:type="gramEnd"/>
+      <w:r>
+        <w:t>_?</w:t>
+      </w:r>
+    </w:p>
+    <w:p>
+      <w:r>
+        <w:t>What did you do on __</w:t>
+      </w:r>
+      <w:proofErr w:type="gramStart"/>
+      <w:r>
+        <w:rPr>
+          <w:lang w:val="ru-RU"/>
+        </w:rPr>
+        <w:t>когда?</w:t>
+      </w:r>
+      <w:r>
+        <w:t>_</w:t>
+      </w:r>
+      <w:proofErr w:type="gramEnd"/>
+      <w:r>
+        <w:t>_?</w:t>
+      </w:r>
+    </w:p>
+    <w:p>
+      <w:r>
+        <w:t>Tell me more.</w:t>
+      </w:r>
+    </w:p>
+    <w:p/>
+    <w:p>
+      <w:r>
+        <w:t>What do you do every weekend?</w:t>
+      </w:r>
+    </w:p>
+    <w:p>
+      <w:r>
+        <w:t xml:space="preserve">What did you do on </w:t>
+      </w:r>
+      <w:r>
+        <w:t>Fridays?</w:t>
+      </w:r>
+    </w:p>
+    <w:p/>
+    <w:p>
+      <w:pPr>
+        <w:pStyle w:val="Title"/>
+        <w:jc w:val="center"/>
+      </w:pPr>
+      <w:r>
+        <w:t>Homework 3</w:t>
+      </w:r>
+    </w:p>
+    <w:p>
+      <w:r>
+        <w:t>Write 2 lines of each word.</w:t>
+      </w:r>
+    </w:p>
+    <w:p>
+      <w:r>
+        <w:t>Write 3 sentences with each word and sentence pattern.</w:t>
+      </w:r>
+    </w:p>
+    <w:p>
+      <w:r>
+        <w:t>Write an essay “My relatives”</w:t>
+      </w:r>
+    </w:p>
+    <w:p/>
+    <w:p>
+      <w:pPr>
+        <w:pStyle w:val="Title"/>
+        <w:jc w:val="center"/>
+      </w:pPr>
+      <w:r>
+        <w:t>My relatives</w:t>
+      </w:r>
+    </w:p>
+    <w:p>
+      <w:pPr>
+        <w:ind w:firstLine="720"/>
+        <w:jc w:val="both"/>
+        <w:rPr>
+          <w:lang w:val="ru-RU"/>
+        </w:rPr>
+      </w:pPr>
+      <w:r>
+        <w:rPr>
+          <w:lang w:val="ru-RU"/>
+        </w:rPr>
+        <w:t>Когда я был маленький мы с семьей переехали в другой город под названием Краматорск. Там жили наши родственники. Я узнал что у меня есть 2 двоюродные сестры. Мы стали часто видится с ними. Вместе мы путешествовали в горы западной Украины и ездили на черное море. Я очень любил проводить с ними время. Но я переехал в Киев. И теперь мы редко видимся. Только общаемся в социальных сетях. У них уже есть дети и они очень заняты. Но они иногда приезжают ко мне. Мы очень много разговариваем о их и моей жизни и любим сходить в кино. Недавно мы были в аквапарке, там нам очень понравилось. Я очень люблю своих сестер.</w:t>
+      </w:r>
+    </w:p>
+    <w:p>
+      <w:pPr>
+        <w:ind w:firstLine="720"/>
+        <w:jc w:val="both"/>
+        <w:rPr>
+          <w:lang w:val="ru-RU"/>
+        </w:rPr>
+      </w:pPr>
+    </w:p>
+    <w:p>
+      <w:pPr>
+        <w:jc w:val="both"/>
+      </w:pPr>
+      <w:r>
+        <w:rPr>
+          <w:lang w:val="ru-RU"/>
+        </w:rPr>
+        <w:tab/>
       </w:r>
       <w:bookmarkStart w:id="0" w:name="_GoBack"/>
       <w:bookmarkEnd w:id="0"/>
       <w:r>
-        <w:t>small word.</w:t>
+        <w:t>My family moved</w:t>
+      </w:r>
+      <w:r>
+        <w:t xml:space="preserve"> to another city when I was </w:t>
+      </w:r>
+      <w:r>
+        <w:t>a child</w:t>
+      </w:r>
+      <w:r>
+        <w:t>.</w:t>
+      </w:r>
+      <w:r>
+        <w:t xml:space="preserve"> </w:t>
+      </w:r>
+      <w:r>
+        <w:t>That city</w:t>
+      </w:r>
+      <w:r>
+        <w:t xml:space="preserve"> was Kramatorsk. Our relatives lived in Kramatorsk. I </w:t>
+      </w:r>
+      <w:r>
+        <w:t>found out</w:t>
+      </w:r>
+      <w:r>
+        <w:t xml:space="preserve"> </w:t>
+      </w:r>
+      <w:r>
+        <w:t xml:space="preserve">that I have 2 cousins. </w:t>
+      </w:r>
+      <w:r>
+        <w:t>We began to see each other often.</w:t>
+      </w:r>
+      <w:r>
+        <w:t xml:space="preserve"> We went to the Western Ukraine mountains and to the Black Sea together.</w:t>
+      </w:r>
+      <w:r>
+        <w:t xml:space="preserve"> </w:t>
+      </w:r>
+      <w:r>
+        <w:t>I really like</w:t>
+      </w:r>
+      <w:r>
+        <w:t xml:space="preserve">d to spend time with my cousins but I moved to Kiev. We rarely meet now. </w:t>
+      </w:r>
+      <w:r>
+        <w:t>I</w:t>
+      </w:r>
+      <w:r>
+        <w:t xml:space="preserve"> communicate with them on</w:t>
+      </w:r>
+      <w:r>
+        <w:t xml:space="preserve"> social networks.</w:t>
+      </w:r>
+      <w:r>
+        <w:t xml:space="preserve"> They have children and they are very busy now but they sometimes come to me. We always talk to each other about live. We like to go to the cinema. We were in the water park recently. I really love my cousins.</w:t>
       </w:r>
     </w:p>
     <w:sectPr>
@@ -1647,6 +3550,17 @@
       </w:tblCellMar>
     </w:tblPr>
   </w:style>
+  <w:style w:type="character" w:styleId="Strong">
+    <w:name w:val="Strong"/>
+    <w:basedOn w:val="DefaultParagraphFont"/>
+    <w:uiPriority w:val="22"/>
+    <w:qFormat/>
+    <w:rsid w:val="00F242B1"/>
+    <w:rPr>
+      <w:b/>
+      <w:bCs/>
+    </w:rPr>
+  </w:style>
 </w:styles>
 </file>
 

</xml_diff>

<commit_message>
Add prep to exam
</commit_message>
<xml_diff>
--- a/Pre Intermediate 1.docx
+++ b/Pre Intermediate 1.docx
@@ -14975,12 +14975,7 @@
         </w:numPr>
       </w:pPr>
       <w:r>
-        <w:t>There are no/not/</w:t>
-      </w:r>
-      <w:bookmarkStart w:id="0" w:name="_GoBack"/>
-      <w:bookmarkEnd w:id="0"/>
-      <w:r>
-        <w:t>not any</w:t>
+        <w:t>There are no/not/not any</w:t>
       </w:r>
       <w:r>
         <w:t xml:space="preserve"> workbooks on the table.</w:t>
@@ -14997,6 +14992,608 @@
       <w:r>
         <w:t>They still live with his parents.</w:t>
       </w:r>
+    </w:p>
+    <w:p/>
+    <w:p>
+      <w:pPr>
+        <w:pStyle w:val="Title"/>
+        <w:jc w:val="center"/>
+      </w:pPr>
+      <w:r>
+        <w:t>Tell about your stay by the sea</w:t>
+      </w:r>
+    </w:p>
+    <w:p>
+      <w:pPr>
+        <w:pStyle w:val="Title"/>
+        <w:jc w:val="center"/>
+      </w:pPr>
+      <w:r>
+        <w:t>Russian</w:t>
+      </w:r>
+    </w:p>
+    <w:p>
+      <w:pPr>
+        <w:jc w:val="both"/>
+        <w:rPr>
+          <w:lang w:val="ru-RU"/>
+        </w:rPr>
+      </w:pPr>
+      <w:r>
+        <w:rPr>
+          <w:lang w:val="ru-RU"/>
+        </w:rPr>
+        <w:t>В этом году я уже был на море. Мы ездили на Мальту. Мальта это остров в середине средиземного моря и очень похожа на Италию. Люди говорят на английском и мальтийском языках. Мы заранее забронировали виллу на берегу моря и приехали заселяться 4 января. На Мальте мы были 5 дней. Это были незабываемые 5 дней. В 1 день мы пошли в Валетту. Валетта это столица мальты. Мы долго гуляли по вечернему городу и затем пошли ужинать в ресторан на берегу моря. На следующий день мы пошли в местные музеи. Мы видели самую большую яхту в мире и катались на пароме. Несколько дней мы провели путешествуя по острову днем и вечером жарили стейки на вилле. На мальте было здорово. Мы купили много сувениров и приехали с кучей впечатлений</w:t>
+      </w:r>
+      <w:r>
+        <w:rPr>
+          <w:lang w:val="ru-RU"/>
+        </w:rPr>
+        <w:t>.</w:t>
+      </w:r>
+    </w:p>
+    <w:p>
+      <w:pPr>
+        <w:rPr>
+          <w:lang w:val="ru-RU"/>
+        </w:rPr>
+      </w:pPr>
+    </w:p>
+    <w:p>
+      <w:pPr>
+        <w:pStyle w:val="Title"/>
+        <w:jc w:val="center"/>
+      </w:pPr>
+      <w:r>
+        <w:t>English</w:t>
+      </w:r>
+    </w:p>
+    <w:p>
+      <w:pPr>
+        <w:jc w:val="both"/>
+      </w:pPr>
+      <w:r>
+        <w:t xml:space="preserve">I was by the sea this year. </w:t>
+      </w:r>
+      <w:r>
+        <w:t>I</w:t>
+      </w:r>
+      <w:r>
+        <w:t xml:space="preserve"> </w:t>
+      </w:r>
+      <w:r>
+        <w:t xml:space="preserve">and my friends </w:t>
+      </w:r>
+      <w:r>
+        <w:t xml:space="preserve">went to Malta. Malta is an island </w:t>
+      </w:r>
+      <w:r>
+        <w:t>in the Mediterranean Sea</w:t>
+      </w:r>
+      <w:r>
+        <w:t xml:space="preserve">. Malta looks like Italy. People speak English and </w:t>
+      </w:r>
+      <w:r>
+        <w:t>Maltese</w:t>
+      </w:r>
+      <w:r>
+        <w:t xml:space="preserve">. We booked a </w:t>
+      </w:r>
+      <w:r>
+        <w:t>villa on the beach</w:t>
+      </w:r>
+      <w:r>
+        <w:t xml:space="preserve"> in advance and w</w:t>
+      </w:r>
+      <w:r>
+        <w:t>e arrived on January 4</w:t>
+      </w:r>
+      <w:r>
+        <w:t>. We were in Malta 4 days.</w:t>
+      </w:r>
+      <w:r>
+        <w:t xml:space="preserve"> It was great</w:t>
+      </w:r>
+      <w:r>
+        <w:rPr>
+          <w:lang w:val="ru-RU"/>
+        </w:rPr>
+        <w:t xml:space="preserve"> 4 </w:t>
+      </w:r>
+      <w:r>
+        <w:t>days. We went to Valletta on the first day. Valletta is the capital of Malta. We waked the evening city a lot and then have dinner in the restaurant by the sea.</w:t>
+      </w:r>
+      <w:r>
+        <w:t xml:space="preserve"> We went to museums the next day. I saw the biggest </w:t>
+      </w:r>
+      <w:r>
+        <w:t>yacht</w:t>
+      </w:r>
+      <w:r>
+        <w:t xml:space="preserve"> in the world and rode a ferry. We traveled around the </w:t>
+      </w:r>
+      <w:r>
+        <w:lastRenderedPageBreak/>
+        <w:t>island in the afternoon and fried</w:t>
+      </w:r>
+      <w:r>
+        <w:t xml:space="preserve"> steaks</w:t>
+      </w:r>
+      <w:r>
+        <w:rPr>
+          <w:lang w:val="ru-RU"/>
+        </w:rPr>
+        <w:t xml:space="preserve"> </w:t>
+      </w:r>
+      <w:r>
+        <w:t>at the villa during several days.</w:t>
+      </w:r>
+      <w:r>
+        <w:t xml:space="preserve"> Malta was </w:t>
+      </w:r>
+      <w:r>
+        <w:t xml:space="preserve">very </w:t>
+      </w:r>
+      <w:r>
+        <w:t>good</w:t>
+      </w:r>
+      <w:r>
+        <w:t>. We bought many souvenirs and got lots of feeling.</w:t>
+      </w:r>
+    </w:p>
+    <w:p/>
+    <w:p>
+      <w:pPr>
+        <w:pStyle w:val="Title"/>
+        <w:jc w:val="center"/>
+      </w:pPr>
+      <w:r>
+        <w:t>Part 2</w:t>
+      </w:r>
+    </w:p>
+    <w:p>
+      <w:pPr>
+        <w:pStyle w:val="ListParagraph"/>
+        <w:numPr>
+          <w:ilvl w:val="0"/>
+          <w:numId w:val="10"/>
+        </w:numPr>
+      </w:pPr>
+      <w:r>
+        <w:t>Whose baggage is this?</w:t>
+      </w:r>
+    </w:p>
+    <w:p>
+      <w:pPr>
+        <w:pStyle w:val="ListParagraph"/>
+        <w:numPr>
+          <w:ilvl w:val="0"/>
+          <w:numId w:val="10"/>
+        </w:numPr>
+      </w:pPr>
+      <w:r>
+        <w:t>Do you ever order alcoholic beverages?</w:t>
+      </w:r>
+    </w:p>
+    <w:p>
+      <w:pPr>
+        <w:pStyle w:val="ListParagraph"/>
+        <w:numPr>
+          <w:ilvl w:val="0"/>
+          <w:numId w:val="10"/>
+        </w:numPr>
+      </w:pPr>
+      <w:r>
+        <w:t>It is dangerous to play with fire.</w:t>
+      </w:r>
+    </w:p>
+    <w:p>
+      <w:pPr>
+        <w:pStyle w:val="ListParagraph"/>
+        <w:numPr>
+          <w:ilvl w:val="0"/>
+          <w:numId w:val="10"/>
+        </w:numPr>
+      </w:pPr>
+      <w:r>
+        <w:t>I would like to take out the garbage and then we can book a room.</w:t>
+      </w:r>
+    </w:p>
+    <w:p>
+      <w:pPr>
+        <w:pStyle w:val="ListParagraph"/>
+        <w:numPr>
+          <w:ilvl w:val="0"/>
+          <w:numId w:val="10"/>
+        </w:numPr>
+      </w:pPr>
+      <w:r>
+        <w:t xml:space="preserve">They ate chicken with pasta and drank a bottle of wine at </w:t>
+      </w:r>
+      <w:r>
+        <w:t>lunchtime</w:t>
+      </w:r>
+      <w:r>
+        <w:t>.</w:t>
+      </w:r>
+    </w:p>
+    <w:p>
+      <w:pPr>
+        <w:pStyle w:val="ListParagraph"/>
+        <w:numPr>
+          <w:ilvl w:val="0"/>
+          <w:numId w:val="10"/>
+        </w:numPr>
+      </w:pPr>
+      <w:r>
+        <w:t xml:space="preserve">Must you always </w:t>
+      </w:r>
+      <w:r>
+        <w:t>vacuum</w:t>
+      </w:r>
+      <w:r>
+        <w:t xml:space="preserve"> when I listen to my favorite music.</w:t>
+      </w:r>
+    </w:p>
+    <w:p>
+      <w:pPr>
+        <w:pStyle w:val="ListParagraph"/>
+        <w:numPr>
+          <w:ilvl w:val="0"/>
+          <w:numId w:val="10"/>
+        </w:numPr>
+      </w:pPr>
+      <w:r>
+        <w:t>There were no birds in the park.</w:t>
+      </w:r>
+    </w:p>
+    <w:p>
+      <w:pPr>
+        <w:pStyle w:val="ListParagraph"/>
+        <w:numPr>
+          <w:ilvl w:val="0"/>
+          <w:numId w:val="10"/>
+        </w:numPr>
+      </w:pPr>
+      <w:r>
+        <w:t xml:space="preserve">I don’t think that we will </w:t>
+      </w:r>
+      <w:r>
+        <w:t>complain about the staff</w:t>
+      </w:r>
+      <w:r>
+        <w:t>.</w:t>
+      </w:r>
+    </w:p>
+    <w:p>
+      <w:pPr>
+        <w:pStyle w:val="ListParagraph"/>
+        <w:numPr>
+          <w:ilvl w:val="0"/>
+          <w:numId w:val="10"/>
+        </w:numPr>
+      </w:pPr>
+      <w:r>
+        <w:t>He works during the night so he sleeps during the day.</w:t>
+      </w:r>
+    </w:p>
+    <w:p>
+      <w:pPr>
+        <w:pStyle w:val="ListParagraph"/>
+        <w:numPr>
+          <w:ilvl w:val="0"/>
+          <w:numId w:val="10"/>
+        </w:numPr>
+      </w:pPr>
+      <w:r>
+        <w:t xml:space="preserve">What was you doing when I called you </w:t>
+      </w:r>
+      <w:r>
+        <w:rPr>
+          <w:highlight w:val="green"/>
+        </w:rPr>
+        <w:t>this morning</w:t>
+      </w:r>
+      <w:r>
+        <w:t>?</w:t>
+      </w:r>
+    </w:p>
+    <w:p/>
+    <w:p>
+      <w:pPr>
+        <w:pStyle w:val="ListParagraph"/>
+        <w:numPr>
+          <w:ilvl w:val="0"/>
+          <w:numId w:val="11"/>
+        </w:numPr>
+      </w:pPr>
+      <w:r>
+        <w:rPr>
+          <w:lang w:val="ru-RU"/>
+        </w:rPr>
+        <w:t xml:space="preserve">Тебе следует </w:t>
+      </w:r>
+      <w:r>
+        <w:rPr>
+          <w:lang w:val="ru-RU"/>
+        </w:rPr>
+        <w:t>иногда</w:t>
+      </w:r>
+      <w:r>
+        <w:rPr>
+          <w:lang w:val="ru-RU"/>
+        </w:rPr>
+        <w:t xml:space="preserve">  навещать свою тещу.</w:t>
+      </w:r>
+    </w:p>
+    <w:p>
+      <w:pPr>
+        <w:pStyle w:val="ListParagraph"/>
+        <w:numPr>
+          <w:ilvl w:val="0"/>
+          <w:numId w:val="11"/>
+        </w:numPr>
+      </w:pPr>
+      <w:r>
+        <w:rPr>
+          <w:lang w:val="ru-RU"/>
+        </w:rPr>
+        <w:t>Где ты/вы были на прошлые выходные?</w:t>
+      </w:r>
+    </w:p>
+    <w:p>
+      <w:pPr>
+        <w:pStyle w:val="ListParagraph"/>
+        <w:numPr>
+          <w:ilvl w:val="0"/>
+          <w:numId w:val="11"/>
+        </w:numPr>
+      </w:pPr>
+      <w:r>
+        <w:rPr>
+          <w:lang w:val="ru-RU"/>
+        </w:rPr>
+        <w:t>Им нужны были деньги поэтому они продали их машину.</w:t>
+      </w:r>
+    </w:p>
+    <w:p>
+      <w:pPr>
+        <w:pStyle w:val="ListParagraph"/>
+        <w:numPr>
+          <w:ilvl w:val="0"/>
+          <w:numId w:val="11"/>
+        </w:numPr>
+      </w:pPr>
+      <w:r>
+        <w:rPr>
+          <w:lang w:val="ru-RU"/>
+        </w:rPr>
+        <w:t>Не мог бы ты, пожалуйста, пойти в аптеку за лекарствами.</w:t>
+      </w:r>
+    </w:p>
+    <w:p>
+      <w:pPr>
+        <w:pStyle w:val="ListParagraph"/>
+        <w:numPr>
+          <w:ilvl w:val="0"/>
+          <w:numId w:val="11"/>
+        </w:numPr>
+      </w:pPr>
+      <w:r>
+        <w:rPr>
+          <w:lang w:val="ru-RU"/>
+        </w:rPr>
+        <w:t xml:space="preserve"> -</w:t>
+      </w:r>
+    </w:p>
+    <w:p>
+      <w:pPr>
+        <w:pStyle w:val="ListParagraph"/>
+        <w:numPr>
+          <w:ilvl w:val="0"/>
+          <w:numId w:val="11"/>
+        </w:numPr>
+      </w:pPr>
+      <w:r>
+        <w:rPr>
+          <w:lang w:val="ru-RU"/>
+        </w:rPr>
+        <w:t xml:space="preserve"> -</w:t>
+      </w:r>
+    </w:p>
+    <w:p>
+      <w:pPr>
+        <w:pStyle w:val="ListParagraph"/>
+        <w:numPr>
+          <w:ilvl w:val="0"/>
+          <w:numId w:val="11"/>
+        </w:numPr>
+      </w:pPr>
+      <w:r>
+        <w:rPr>
+          <w:lang w:val="ru-RU"/>
+        </w:rPr>
+        <w:t xml:space="preserve"> -</w:t>
+      </w:r>
+    </w:p>
+    <w:p>
+      <w:pPr>
+        <w:pStyle w:val="ListParagraph"/>
+        <w:numPr>
+          <w:ilvl w:val="0"/>
+          <w:numId w:val="11"/>
+        </w:numPr>
+      </w:pPr>
+      <w:r>
+        <w:rPr>
+          <w:lang w:val="ru-RU"/>
+        </w:rPr>
+        <w:t>Не хотел бы ты работать бухгалтером?</w:t>
+      </w:r>
+    </w:p>
+    <w:p>
+      <w:pPr>
+        <w:pStyle w:val="ListParagraph"/>
+        <w:numPr>
+          <w:ilvl w:val="0"/>
+          <w:numId w:val="11"/>
+        </w:numPr>
+      </w:pPr>
+      <w:r>
+        <w:rPr>
+          <w:lang w:val="ru-RU"/>
+        </w:rPr>
+        <w:t xml:space="preserve"> -</w:t>
+      </w:r>
+    </w:p>
+    <w:p>
+      <w:pPr>
+        <w:pStyle w:val="ListParagraph"/>
+        <w:numPr>
+          <w:ilvl w:val="0"/>
+          <w:numId w:val="11"/>
+        </w:numPr>
+      </w:pPr>
+      <w:r>
+        <w:rPr>
+          <w:lang w:val="ru-RU"/>
+        </w:rPr>
+        <w:t xml:space="preserve"> -</w:t>
+      </w:r>
+    </w:p>
+    <w:p/>
+    <w:p>
+      <w:r>
+        <w:t>I was hungry that’s why I ate your food.</w:t>
+      </w:r>
+    </w:p>
+    <w:p>
+      <w:r>
+        <w:t>We have much money that’s why we give you it.</w:t>
+      </w:r>
+    </w:p>
+    <w:p/>
+    <w:p>
+      <w:r>
+        <w:t>I want to buy this one.</w:t>
+      </w:r>
+    </w:p>
+    <w:p>
+      <w:r>
+        <w:t>Our teacher has this one.</w:t>
+      </w:r>
+    </w:p>
+    <w:p/>
+    <w:p>
+      <w:r>
+        <w:t>There is lots of milk in the glass.</w:t>
+      </w:r>
+    </w:p>
+    <w:p>
+      <w:r>
+        <w:t>We had lots of meat for dinner.</w:t>
+      </w:r>
+    </w:p>
+    <w:p/>
+    <w:p>
+      <w:r>
+        <w:t>They made a mess in my room yesterday.</w:t>
+      </w:r>
+    </w:p>
+    <w:p>
+      <w:r>
+        <w:t>There was mess in the classroom.</w:t>
+      </w:r>
+    </w:p>
+    <w:p/>
+    <w:p>
+      <w:r>
+        <w:t xml:space="preserve">I would like to order Ukrainian </w:t>
+      </w:r>
+      <w:r>
+        <w:t>cuisine</w:t>
+      </w:r>
+      <w:r>
+        <w:t>.</w:t>
+      </w:r>
+    </w:p>
+    <w:p>
+      <w:pPr>
+        <w:rPr>
+          <w:lang w:val="ru-RU"/>
+        </w:rPr>
+      </w:pPr>
+      <w:r>
+        <w:t>We may cook Italian cuisine.</w:t>
+      </w:r>
+    </w:p>
+    <w:p/>
+    <w:p>
+      <w:r>
+        <w:t>I was a surgeon last year.</w:t>
+      </w:r>
+    </w:p>
+    <w:p>
+      <w:r>
+        <w:t>We look for the best surgeon in Kiev.</w:t>
+      </w:r>
+    </w:p>
+    <w:p/>
+    <w:p>
+      <w:r>
+        <w:t>She always drives carefully.</w:t>
+      </w:r>
+    </w:p>
+    <w:p>
+      <w:r>
+        <w:t>We walk carefully in the evening.</w:t>
+      </w:r>
+    </w:p>
+    <w:p/>
+    <w:p>
+      <w:r>
+        <w:t>It is necessary to do homework.</w:t>
+      </w:r>
+    </w:p>
+    <w:p>
+      <w:r>
+        <w:t>We must do our necessary work.</w:t>
+      </w:r>
+    </w:p>
+    <w:p/>
+    <w:p>
+      <w:r>
+        <w:t>We saw lots of seagulls when we were by the sea.</w:t>
+      </w:r>
+    </w:p>
+    <w:p>
+      <w:r>
+        <w:t>I like to look at seagulls.</w:t>
+      </w:r>
+    </w:p>
+    <w:p/>
+    <w:p>
+      <w:r>
+        <w:t>Her children were very impolite.</w:t>
+      </w:r>
+    </w:p>
+    <w:p>
+      <w:r>
+        <w:t>It is impolite not to do homework.</w:t>
+      </w:r>
+    </w:p>
+    <w:p/>
+    <w:p>
+      <w:r>
+        <w:t>I work twice a week.</w:t>
+      </w:r>
+    </w:p>
+    <w:p>
+      <w:r>
+        <w:t>He dances twice every week.</w:t>
+      </w:r>
+      <w:bookmarkStart w:id="0" w:name="_GoBack"/>
+      <w:bookmarkEnd w:id="0"/>
     </w:p>
     <w:sectPr>
       <w:pgSz w:w="11900" w:h="16840"/>
@@ -15479,12 +16076,12 @@
     </w:lvl>
   </w:abstractNum>
   <w:abstractNum w:abstractNumId="5">
-    <w:nsid w:val="4DAF6DCC"/>
+    <w:nsid w:val="32203980"/>
     <w:multiLevelType w:val="hybridMultilevel"/>
-    <w:tmpl w:val="B1F48400"/>
-    <w:lvl w:ilvl="0" w:tplc="8A545E9A">
+    <w:tmpl w:val="8F1805F4"/>
+    <w:lvl w:ilvl="0" w:tplc="04090011">
       <w:start w:val="1"/>
-      <w:numFmt w:val="upperLetter"/>
+      <w:numFmt w:val="decimal"/>
       <w:lvlText w:val="%1)"/>
       <w:lvlJc w:val="left"/>
       <w:pPr>
@@ -15568,10 +16165,10 @@
     </w:lvl>
   </w:abstractNum>
   <w:abstractNum w:abstractNumId="6">
-    <w:nsid w:val="5D887A95"/>
+    <w:nsid w:val="4DAF6DCC"/>
     <w:multiLevelType w:val="hybridMultilevel"/>
-    <w:tmpl w:val="067065C4"/>
-    <w:lvl w:ilvl="0" w:tplc="4B205D98">
+    <w:tmpl w:val="B1F48400"/>
+    <w:lvl w:ilvl="0" w:tplc="8A545E9A">
       <w:start w:val="1"/>
       <w:numFmt w:val="upperLetter"/>
       <w:lvlText w:val="%1)"/>
@@ -15657,9 +16254,9 @@
     </w:lvl>
   </w:abstractNum>
   <w:abstractNum w:abstractNumId="7">
-    <w:nsid w:val="70A77CF5"/>
+    <w:nsid w:val="595A1643"/>
     <w:multiLevelType w:val="hybridMultilevel"/>
-    <w:tmpl w:val="BC3866A4"/>
+    <w:tmpl w:val="DA0211EC"/>
     <w:lvl w:ilvl="0" w:tplc="04090011">
       <w:start w:val="1"/>
       <w:numFmt w:val="decimal"/>
@@ -15746,6 +16343,184 @@
     </w:lvl>
   </w:abstractNum>
   <w:abstractNum w:abstractNumId="8">
+    <w:nsid w:val="5D887A95"/>
+    <w:multiLevelType w:val="hybridMultilevel"/>
+    <w:tmpl w:val="067065C4"/>
+    <w:lvl w:ilvl="0" w:tplc="4B205D98">
+      <w:start w:val="1"/>
+      <w:numFmt w:val="upperLetter"/>
+      <w:lvlText w:val="%1)"/>
+      <w:lvlJc w:val="left"/>
+      <w:pPr>
+        <w:ind w:left="720" w:hanging="360"/>
+      </w:pPr>
+      <w:rPr>
+        <w:rFonts w:hint="default"/>
+      </w:rPr>
+    </w:lvl>
+    <w:lvl w:ilvl="1" w:tplc="04090019" w:tentative="1">
+      <w:start w:val="1"/>
+      <w:numFmt w:val="lowerLetter"/>
+      <w:lvlText w:val="%2."/>
+      <w:lvlJc w:val="left"/>
+      <w:pPr>
+        <w:ind w:left="1440" w:hanging="360"/>
+      </w:pPr>
+    </w:lvl>
+    <w:lvl w:ilvl="2" w:tplc="0409001B" w:tentative="1">
+      <w:start w:val="1"/>
+      <w:numFmt w:val="lowerRoman"/>
+      <w:lvlText w:val="%3."/>
+      <w:lvlJc w:val="right"/>
+      <w:pPr>
+        <w:ind w:left="2160" w:hanging="180"/>
+      </w:pPr>
+    </w:lvl>
+    <w:lvl w:ilvl="3" w:tplc="0409000F" w:tentative="1">
+      <w:start w:val="1"/>
+      <w:numFmt w:val="decimal"/>
+      <w:lvlText w:val="%4."/>
+      <w:lvlJc w:val="left"/>
+      <w:pPr>
+        <w:ind w:left="2880" w:hanging="360"/>
+      </w:pPr>
+    </w:lvl>
+    <w:lvl w:ilvl="4" w:tplc="04090019" w:tentative="1">
+      <w:start w:val="1"/>
+      <w:numFmt w:val="lowerLetter"/>
+      <w:lvlText w:val="%5."/>
+      <w:lvlJc w:val="left"/>
+      <w:pPr>
+        <w:ind w:left="3600" w:hanging="360"/>
+      </w:pPr>
+    </w:lvl>
+    <w:lvl w:ilvl="5" w:tplc="0409001B" w:tentative="1">
+      <w:start w:val="1"/>
+      <w:numFmt w:val="lowerRoman"/>
+      <w:lvlText w:val="%6."/>
+      <w:lvlJc w:val="right"/>
+      <w:pPr>
+        <w:ind w:left="4320" w:hanging="180"/>
+      </w:pPr>
+    </w:lvl>
+    <w:lvl w:ilvl="6" w:tplc="0409000F" w:tentative="1">
+      <w:start w:val="1"/>
+      <w:numFmt w:val="decimal"/>
+      <w:lvlText w:val="%7."/>
+      <w:lvlJc w:val="left"/>
+      <w:pPr>
+        <w:ind w:left="5040" w:hanging="360"/>
+      </w:pPr>
+    </w:lvl>
+    <w:lvl w:ilvl="7" w:tplc="04090019" w:tentative="1">
+      <w:start w:val="1"/>
+      <w:numFmt w:val="lowerLetter"/>
+      <w:lvlText w:val="%8."/>
+      <w:lvlJc w:val="left"/>
+      <w:pPr>
+        <w:ind w:left="5760" w:hanging="360"/>
+      </w:pPr>
+    </w:lvl>
+    <w:lvl w:ilvl="8" w:tplc="0409001B" w:tentative="1">
+      <w:start w:val="1"/>
+      <w:numFmt w:val="lowerRoman"/>
+      <w:lvlText w:val="%9."/>
+      <w:lvlJc w:val="right"/>
+      <w:pPr>
+        <w:ind w:left="6480" w:hanging="180"/>
+      </w:pPr>
+    </w:lvl>
+  </w:abstractNum>
+  <w:abstractNum w:abstractNumId="9">
+    <w:nsid w:val="70A77CF5"/>
+    <w:multiLevelType w:val="hybridMultilevel"/>
+    <w:tmpl w:val="BC3866A4"/>
+    <w:lvl w:ilvl="0" w:tplc="04090011">
+      <w:start w:val="1"/>
+      <w:numFmt w:val="decimal"/>
+      <w:lvlText w:val="%1)"/>
+      <w:lvlJc w:val="left"/>
+      <w:pPr>
+        <w:ind w:left="720" w:hanging="360"/>
+      </w:pPr>
+      <w:rPr>
+        <w:rFonts w:hint="default"/>
+      </w:rPr>
+    </w:lvl>
+    <w:lvl w:ilvl="1" w:tplc="04090019" w:tentative="1">
+      <w:start w:val="1"/>
+      <w:numFmt w:val="lowerLetter"/>
+      <w:lvlText w:val="%2."/>
+      <w:lvlJc w:val="left"/>
+      <w:pPr>
+        <w:ind w:left="1440" w:hanging="360"/>
+      </w:pPr>
+    </w:lvl>
+    <w:lvl w:ilvl="2" w:tplc="0409001B" w:tentative="1">
+      <w:start w:val="1"/>
+      <w:numFmt w:val="lowerRoman"/>
+      <w:lvlText w:val="%3."/>
+      <w:lvlJc w:val="right"/>
+      <w:pPr>
+        <w:ind w:left="2160" w:hanging="180"/>
+      </w:pPr>
+    </w:lvl>
+    <w:lvl w:ilvl="3" w:tplc="0409000F" w:tentative="1">
+      <w:start w:val="1"/>
+      <w:numFmt w:val="decimal"/>
+      <w:lvlText w:val="%4."/>
+      <w:lvlJc w:val="left"/>
+      <w:pPr>
+        <w:ind w:left="2880" w:hanging="360"/>
+      </w:pPr>
+    </w:lvl>
+    <w:lvl w:ilvl="4" w:tplc="04090019" w:tentative="1">
+      <w:start w:val="1"/>
+      <w:numFmt w:val="lowerLetter"/>
+      <w:lvlText w:val="%5."/>
+      <w:lvlJc w:val="left"/>
+      <w:pPr>
+        <w:ind w:left="3600" w:hanging="360"/>
+      </w:pPr>
+    </w:lvl>
+    <w:lvl w:ilvl="5" w:tplc="0409001B" w:tentative="1">
+      <w:start w:val="1"/>
+      <w:numFmt w:val="lowerRoman"/>
+      <w:lvlText w:val="%6."/>
+      <w:lvlJc w:val="right"/>
+      <w:pPr>
+        <w:ind w:left="4320" w:hanging="180"/>
+      </w:pPr>
+    </w:lvl>
+    <w:lvl w:ilvl="6" w:tplc="0409000F" w:tentative="1">
+      <w:start w:val="1"/>
+      <w:numFmt w:val="decimal"/>
+      <w:lvlText w:val="%7."/>
+      <w:lvlJc w:val="left"/>
+      <w:pPr>
+        <w:ind w:left="5040" w:hanging="360"/>
+      </w:pPr>
+    </w:lvl>
+    <w:lvl w:ilvl="7" w:tplc="04090019" w:tentative="1">
+      <w:start w:val="1"/>
+      <w:numFmt w:val="lowerLetter"/>
+      <w:lvlText w:val="%8."/>
+      <w:lvlJc w:val="left"/>
+      <w:pPr>
+        <w:ind w:left="5760" w:hanging="360"/>
+      </w:pPr>
+    </w:lvl>
+    <w:lvl w:ilvl="8" w:tplc="0409001B" w:tentative="1">
+      <w:start w:val="1"/>
+      <w:numFmt w:val="lowerRoman"/>
+      <w:lvlText w:val="%9."/>
+      <w:lvlJc w:val="right"/>
+      <w:pPr>
+        <w:ind w:left="6480" w:hanging="180"/>
+      </w:pPr>
+    </w:lvl>
+  </w:abstractNum>
+  <w:abstractNum w:abstractNumId="10">
     <w:nsid w:val="7EE90004"/>
     <w:multiLevelType w:val="hybridMultilevel"/>
     <w:tmpl w:val="59D49184"/>
@@ -15864,10 +16639,10 @@
     <w:abstractNumId w:val="1"/>
   </w:num>
   <w:num w:numId="3">
-    <w:abstractNumId w:val="8"/>
+    <w:abstractNumId w:val="10"/>
   </w:num>
   <w:num w:numId="4">
-    <w:abstractNumId w:val="5"/>
+    <w:abstractNumId w:val="6"/>
   </w:num>
   <w:num w:numId="5">
     <w:abstractNumId w:val="4"/>
@@ -15879,10 +16654,16 @@
     <w:abstractNumId w:val="3"/>
   </w:num>
   <w:num w:numId="8">
-    <w:abstractNumId w:val="6"/>
+    <w:abstractNumId w:val="8"/>
   </w:num>
   <w:num w:numId="9">
+    <w:abstractNumId w:val="9"/>
+  </w:num>
+  <w:num w:numId="10">
     <w:abstractNumId w:val="7"/>
+  </w:num>
+  <w:num w:numId="11">
+    <w:abstractNumId w:val="5"/>
   </w:num>
 </w:numbering>
 </file>

</xml_diff>

<commit_message>
Update pre intermediate 1
</commit_message>
<xml_diff>
--- a/Pre Intermediate 1.docx
+++ b/Pre Intermediate 1.docx
@@ -14640,7 +14640,16 @@
     </w:p>
     <w:p>
       <w:r>
-        <w:t>He is an owner of this hotel.</w:t>
+        <w:t xml:space="preserve">He is an </w:t>
+      </w:r>
+      <w:r>
+        <w:rPr>
+          <w:highlight w:val="green"/>
+        </w:rPr>
+        <w:t>owner of</w:t>
+      </w:r>
+      <w:r>
+        <w:t xml:space="preserve"> this hotel.</w:t>
       </w:r>
     </w:p>
     <w:p>
@@ -14992,6 +15001,8 @@
       <w:r>
         <w:t>They still live with his parents.</w:t>
       </w:r>
+      <w:bookmarkStart w:id="0" w:name="_GoBack"/>
+      <w:bookmarkEnd w:id="0"/>
     </w:p>
     <w:p/>
     <w:p>
@@ -15101,7 +15112,13 @@
         <w:t xml:space="preserve"> 4 </w:t>
       </w:r>
       <w:r>
-        <w:t>days. We went to Valletta on the first day. Valletta is the capital of Malta. We waked the evening city a lot and then have dinner in the restaurant by the sea.</w:t>
+        <w:t>days. We went to Valletta on the first day. Valletta is the capital of Malta. We wa</w:t>
+      </w:r>
+      <w:r>
+        <w:t>l</w:t>
+      </w:r>
+      <w:r>
+        <w:t>ked the evening city a lot and then have dinner in the restaurant by the sea.</w:t>
       </w:r>
       <w:r>
         <w:t xml:space="preserve"> We went to museums the next day. I saw the biggest </w:t>
@@ -15208,13 +15225,7 @@
         </w:numPr>
       </w:pPr>
       <w:r>
-        <w:t xml:space="preserve">They ate chicken with pasta and drank a bottle of wine at </w:t>
-      </w:r>
-      <w:r>
-        <w:t>lunchtime</w:t>
-      </w:r>
-      <w:r>
-        <w:t>.</w:t>
+        <w:t>They ate chicken with pasta and drank a bottle of wine at lunchtime.</w:t>
       </w:r>
     </w:p>
     <w:p>
@@ -15256,13 +15267,7 @@
         </w:numPr>
       </w:pPr>
       <w:r>
-        <w:t xml:space="preserve">I don’t think that we will </w:t>
-      </w:r>
-      <w:r>
-        <w:t>complain about the staff</w:t>
-      </w:r>
-      <w:r>
-        <w:t>.</w:t>
+        <w:t>I don’t think that we will complain about the staff.</w:t>
       </w:r>
     </w:p>
     <w:p>
@@ -15311,19 +15316,7 @@
         <w:rPr>
           <w:lang w:val="ru-RU"/>
         </w:rPr>
-        <w:t xml:space="preserve">Тебе следует </w:t>
-      </w:r>
-      <w:r>
-        <w:rPr>
-          <w:lang w:val="ru-RU"/>
-        </w:rPr>
-        <w:t>иногда</w:t>
-      </w:r>
-      <w:r>
-        <w:rPr>
-          <w:lang w:val="ru-RU"/>
-        </w:rPr>
-        <w:t xml:space="preserve">  навещать свою тещу.</w:t>
+        <w:t>Тебе следует иногда  навещать свою тещу.</w:t>
       </w:r>
     </w:p>
     <w:p>
@@ -15592,8 +15585,6 @@
       <w:r>
         <w:t>He dances twice every week.</w:t>
       </w:r>
-      <w:bookmarkStart w:id="0" w:name="_GoBack"/>
-      <w:bookmarkEnd w:id="0"/>
     </w:p>
     <w:sectPr>
       <w:pgSz w:w="11900" w:h="16840"/>

</xml_diff>